<commit_message>
abstract the end-user from libraries hassle, don't run the python on their machines, just convert it to an exe file
</commit_message>
<xml_diff>
--- a/doc/Documentation Slayer ─── Installation & Usage Guide.docx
+++ b/doc/Documentation Slayer ─── Installation & Usage Guide.docx
@@ -82,7 +82,7 @@
           <w:sz w:val="22"/>
           <w:szCs w:val="22"/>
         </w:rPr>
-        <w:t>2</w:t>
+        <w:t>3</w:t>
       </w:r>
       <w:r>
         <w:rPr>
@@ -102,7 +102,7 @@
           <w:sz w:val="22"/>
           <w:szCs w:val="22"/>
         </w:rPr>
-        <w:t>1</w:t>
+        <w:t>0</w:t>
       </w:r>
       <w:r>
         <w:rPr>
@@ -144,19 +144,17 @@
           <w:sz w:val="22"/>
           <w:szCs w:val="22"/>
         </w:rPr>
-        <w:t>Date: 1</w:t>
-      </w:r>
-      <w:r>
-        <w:rPr>
-          <w:rFonts w:hint="cs"/>
+        <w:t xml:space="preserve">Date: </w:t>
+      </w:r>
+      <w:r>
+        <w:rPr>
           <w:b w:val="0"/>
           <w:bCs w:val="0"/>
           <w:spacing w:val="-2"/>
           <w:sz w:val="22"/>
           <w:szCs w:val="22"/>
-          <w:rtl/>
-        </w:rPr>
-        <w:t>5</w:t>
+        </w:rPr>
+        <w:t xml:space="preserve">22 </w:t>
       </w:r>
       <w:r>
         <w:rPr>
@@ -166,7 +164,7 @@
           <w:sz w:val="22"/>
           <w:szCs w:val="22"/>
         </w:rPr>
-        <w:t xml:space="preserve"> May 2025</w:t>
+        <w:t>May 2025</w:t>
       </w:r>
     </w:p>
     <w:p>
@@ -225,7 +223,7 @@
       <w:pPr>
         <w:pStyle w:val="BodyText"/>
         <w:spacing w:before="100" w:line="295" w:lineRule="auto"/>
-        <w:ind w:left="57"/>
+        <w:ind w:left="368"/>
       </w:pPr>
       <w:r>
         <w:t>“</w:t>
@@ -234,52 +232,28 @@
         <w:t>Documentation Slayer</w:t>
       </w:r>
       <w:r>
-        <w:t>” is</w:t>
-      </w:r>
-      <w:r>
-        <w:rPr>
-          <w:spacing w:val="35"/>
-        </w:rPr>
+        <w:t>”</w:t>
+      </w:r>
+      <w:r>
+        <w:t xml:space="preserve"> is a Visual Studio Code extension that automates the creation of unit-design documentation for both Classic AUTOSAR and non-AUTOSAR projects.</w:t>
+      </w:r>
+      <w:r>
+        <w:br/>
+      </w:r>
+      <w:r>
+        <w:t>It lets you export your results as a structured Excel spreadsheet, a Markdown file, or a Word document</w:t>
+      </w:r>
+      <w:r>
         <w:t xml:space="preserve"> </w:t>
       </w:r>
       <w:r>
-        <w:t>a</w:t>
-      </w:r>
-      <w:r>
-        <w:rPr>
-          <w:spacing w:val="35"/>
-        </w:rPr>
+        <w:t>—</w:t>
+      </w:r>
+      <w:r>
         <w:t xml:space="preserve"> </w:t>
       </w:r>
       <w:r>
-        <w:t>VS</w:t>
-      </w:r>
-      <w:r>
-        <w:rPr>
-          <w:spacing w:val="35"/>
-        </w:rPr>
-        <w:t xml:space="preserve"> </w:t>
-      </w:r>
-      <w:r>
-        <w:t>Code</w:t>
-      </w:r>
-      <w:r>
-        <w:rPr>
-          <w:spacing w:val="35"/>
-        </w:rPr>
-        <w:t xml:space="preserve"> </w:t>
-      </w:r>
-      <w:r>
-        <w:t>extension</w:t>
-      </w:r>
-      <w:r>
-        <w:rPr>
-          <w:spacing w:val="35"/>
-        </w:rPr>
-        <w:t xml:space="preserve"> </w:t>
-      </w:r>
-      <w:r>
-        <w:t>that automate the process of unit design Documentation for Classic AUTOSAR Projects and exports them to a structured Excel spreadsheet.</w:t>
+        <w:t>just pick the format you need.</w:t>
       </w:r>
     </w:p>
     <w:p>
@@ -316,6 +290,9 @@
       </w:r>
       <w:r>
         <w:t>VS Code installed</w:t>
+      </w:r>
+      <w:r>
+        <w:t xml:space="preserve"> (latest version)</w:t>
       </w:r>
       <w:r>
         <w:t>.</w:t>
@@ -465,35 +442,11 @@
         </w:rPr>
         <w:t>Usage</w:t>
       </w:r>
-    </w:p>
-    <w:p>
-      <w:pPr>
-        <w:pStyle w:val="ListParagraph"/>
-        <w:numPr>
-          <w:ilvl w:val="0"/>
-          <w:numId w:val="2"/>
-        </w:numPr>
-        <w:tabs>
-          <w:tab w:val="left" w:pos="203"/>
-        </w:tabs>
-        <w:spacing w:before="100"/>
-        <w:ind w:left="203" w:hanging="146"/>
-        <w:rPr>
-          <w:sz w:val="24"/>
-        </w:rPr>
-      </w:pPr>
-      <w:r>
-        <w:rPr>
-          <w:sz w:val="24"/>
-        </w:rPr>
-        <w:t xml:space="preserve">Open a C source file containing AUTOSAR runnable documentation </w:t>
-      </w:r>
-      <w:r>
-        <w:rPr>
-          <w:spacing w:val="-2"/>
-          <w:sz w:val="24"/>
-        </w:rPr>
-        <w:t>blocks.</w:t>
+      <w:r>
+        <w:rPr>
+          <w:spacing w:val="-2"/>
+        </w:rPr>
+        <w:br/>
       </w:r>
     </w:p>
     <w:p>
@@ -515,7 +468,21 @@
         <w:rPr>
           <w:sz w:val="24"/>
         </w:rPr>
-        <w:t>Press Ctrl+Shift+P and type "</w:t>
+        <w:t xml:space="preserve">Press </w:t>
+      </w:r>
+      <w:proofErr w:type="spellStart"/>
+      <w:r>
+        <w:rPr>
+          <w:sz w:val="24"/>
+        </w:rPr>
+        <w:t>Ctrl+Shift+P</w:t>
+      </w:r>
+      <w:proofErr w:type="spellEnd"/>
+      <w:r>
+        <w:rPr>
+          <w:sz w:val="24"/>
+        </w:rPr>
+        <w:t xml:space="preserve"> and type "</w:t>
       </w:r>
       <w:r>
         <w:rPr>
@@ -535,6 +502,13 @@
           <w:sz w:val="24"/>
         </w:rPr>
         <w:t>".</w:t>
+      </w:r>
+      <w:r>
+        <w:rPr>
+          <w:spacing w:val="-2"/>
+          <w:sz w:val="24"/>
+        </w:rPr>
+        <w:br/>
       </w:r>
     </w:p>
     <w:p>
@@ -566,241 +540,62 @@
         </w:rPr>
         <w:t>Name&gt;.xlsx).</w:t>
       </w:r>
+      <w:r>
+        <w:rPr>
+          <w:spacing w:val="-2"/>
+          <w:sz w:val="24"/>
+        </w:rPr>
+        <w:br/>
+      </w:r>
     </w:p>
     <w:p>
       <w:pPr>
         <w:pStyle w:val="ListParagraph"/>
-        <w:numPr>
-          <w:ilvl w:val="0"/>
-          <w:numId w:val="2"/>
-        </w:numPr>
         <w:tabs>
           <w:tab w:val="left" w:pos="236"/>
         </w:tabs>
         <w:spacing w:line="295" w:lineRule="auto"/>
-        <w:ind w:right="54" w:firstLine="0"/>
-        <w:rPr>
-          <w:sz w:val="24"/>
-        </w:rPr>
-      </w:pPr>
-      <w:r>
-        <w:rPr>
-          <w:sz w:val="24"/>
-        </w:rPr>
-        <w:t>The</w:t>
-      </w:r>
-      <w:r>
-        <w:rPr>
-          <w:spacing w:val="31"/>
-          <w:sz w:val="24"/>
-        </w:rPr>
-        <w:t xml:space="preserve"> </w:t>
-      </w:r>
-      <w:r>
-        <w:rPr>
-          <w:sz w:val="24"/>
-        </w:rPr>
-        <w:t>Excel</w:t>
-      </w:r>
-      <w:r>
-        <w:rPr>
-          <w:spacing w:val="31"/>
-          <w:sz w:val="24"/>
-        </w:rPr>
-        <w:t xml:space="preserve"> </w:t>
-      </w:r>
-      <w:r>
-        <w:rPr>
-          <w:sz w:val="24"/>
-        </w:rPr>
-        <w:t>file</w:t>
-      </w:r>
-      <w:r>
-        <w:rPr>
-          <w:spacing w:val="31"/>
-          <w:sz w:val="24"/>
-        </w:rPr>
-        <w:t xml:space="preserve"> </w:t>
-      </w:r>
-      <w:r>
-        <w:rPr>
-          <w:sz w:val="24"/>
-        </w:rPr>
-        <w:t>will</w:t>
-      </w:r>
-      <w:r>
-        <w:rPr>
-          <w:spacing w:val="31"/>
-          <w:sz w:val="24"/>
-        </w:rPr>
-        <w:t xml:space="preserve"> </w:t>
-      </w:r>
-      <w:r>
-        <w:rPr>
-          <w:sz w:val="24"/>
-        </w:rPr>
-        <w:t>include</w:t>
-      </w:r>
-      <w:r>
-        <w:rPr>
-          <w:spacing w:val="31"/>
-          <w:sz w:val="24"/>
-        </w:rPr>
-        <w:t xml:space="preserve"> </w:t>
-      </w:r>
-      <w:r>
-        <w:rPr>
-          <w:sz w:val="24"/>
-        </w:rPr>
-        <w:t>columns</w:t>
-      </w:r>
-      <w:r>
-        <w:rPr>
-          <w:spacing w:val="31"/>
-          <w:sz w:val="24"/>
-        </w:rPr>
-        <w:t xml:space="preserve"> </w:t>
-      </w:r>
-      <w:r>
-        <w:rPr>
-          <w:sz w:val="24"/>
-        </w:rPr>
-        <w:t>for</w:t>
-      </w:r>
-      <w:r>
-        <w:rPr>
-          <w:spacing w:val="31"/>
-          <w:sz w:val="24"/>
-        </w:rPr>
-        <w:t xml:space="preserve"> </w:t>
-      </w:r>
-      <w:r>
-        <w:rPr>
-          <w:sz w:val="24"/>
-        </w:rPr>
-        <w:t>Function</w:t>
-      </w:r>
-      <w:r>
-        <w:rPr>
-          <w:spacing w:val="31"/>
-          <w:sz w:val="24"/>
-        </w:rPr>
-        <w:t xml:space="preserve"> </w:t>
-      </w:r>
-      <w:r>
-        <w:rPr>
-          <w:sz w:val="24"/>
-        </w:rPr>
-        <w:t>Name,</w:t>
-      </w:r>
-      <w:r>
-        <w:rPr>
-          <w:spacing w:val="31"/>
-          <w:sz w:val="24"/>
-        </w:rPr>
-        <w:t xml:space="preserve"> </w:t>
-      </w:r>
-      <w:r>
-        <w:rPr>
-          <w:sz w:val="24"/>
-        </w:rPr>
-        <w:t>Trigger(s),</w:t>
-      </w:r>
-      <w:r>
-        <w:rPr>
-          <w:spacing w:val="31"/>
-          <w:sz w:val="24"/>
-        </w:rPr>
-        <w:t xml:space="preserve"> </w:t>
-      </w:r>
-      <w:r>
-        <w:rPr>
-          <w:sz w:val="24"/>
-        </w:rPr>
-        <w:t>Inputs,</w:t>
-      </w:r>
-      <w:r>
-        <w:rPr>
-          <w:spacing w:val="31"/>
-          <w:sz w:val="24"/>
-        </w:rPr>
-        <w:t xml:space="preserve"> </w:t>
-      </w:r>
-      <w:r>
-        <w:rPr>
-          <w:sz w:val="24"/>
-        </w:rPr>
-        <w:t>Outputs,</w:t>
-      </w:r>
-      <w:r>
-        <w:rPr>
-          <w:spacing w:val="31"/>
-          <w:sz w:val="24"/>
-        </w:rPr>
-        <w:t xml:space="preserve"> </w:t>
-      </w:r>
-      <w:r>
-        <w:rPr>
-          <w:sz w:val="24"/>
-        </w:rPr>
-        <w:t>and</w:t>
-      </w:r>
-      <w:r>
-        <w:rPr>
-          <w:spacing w:val="31"/>
-          <w:sz w:val="24"/>
-        </w:rPr>
-        <w:t xml:space="preserve"> </w:t>
-      </w:r>
-      <w:r>
-        <w:rPr>
-          <w:sz w:val="24"/>
-        </w:rPr>
-        <w:t xml:space="preserve">Invoked </w:t>
-      </w:r>
-      <w:r>
-        <w:rPr>
-          <w:spacing w:val="-2"/>
-          <w:sz w:val="24"/>
-        </w:rPr>
-        <w:t>Operations</w:t>
-      </w:r>
-      <w:r>
-        <w:rPr>
-          <w:spacing w:val="-2"/>
-          <w:sz w:val="24"/>
-        </w:rPr>
-        <w:t xml:space="preserve"> and used Data Types</w:t>
-      </w:r>
-      <w:r>
-        <w:rPr>
-          <w:spacing w:val="-2"/>
-          <w:sz w:val="24"/>
-        </w:rPr>
-        <w:t>.</w:t>
+        <w:ind w:left="57" w:right="54" w:firstLine="0"/>
+        <w:rPr>
+          <w:sz w:val="24"/>
+        </w:rPr>
+      </w:pPr>
+      <w:r>
+        <w:rPr>
+          <w:sz w:val="24"/>
+        </w:rPr>
+        <w:t>- GUI will be popped up, choose your desired fields to be generated and in which format you want it.</w:t>
+      </w:r>
+      <w:r>
+        <w:rPr>
+          <w:sz w:val="24"/>
+        </w:rPr>
+        <w:br/>
       </w:r>
     </w:p>
     <w:p>
       <w:pPr>
         <w:pStyle w:val="ListParagraph"/>
-        <w:numPr>
-          <w:ilvl w:val="0"/>
-          <w:numId w:val="2"/>
-        </w:numPr>
         <w:tabs>
           <w:tab w:val="left" w:pos="236"/>
         </w:tabs>
         <w:spacing w:line="295" w:lineRule="auto"/>
-        <w:ind w:right="54"/>
-        <w:rPr>
-          <w:sz w:val="24"/>
-        </w:rPr>
-      </w:pPr>
-      <w:r>
-        <w:rPr>
-          <w:sz w:val="24"/>
-        </w:rPr>
-        <w:t>Fields to only Review (just like second eye or peer review):</w:t>
+        <w:ind w:left="57" w:right="54" w:firstLine="0"/>
+        <w:rPr>
+          <w:sz w:val="24"/>
+        </w:rPr>
+      </w:pPr>
+      <w:r>
+        <w:rPr>
+          <w:sz w:val="24"/>
+        </w:rPr>
+        <w:t xml:space="preserve">- </w:t>
+      </w:r>
+      <w:r>
+        <w:rPr>
+          <w:sz w:val="24"/>
+        </w:rPr>
+        <w:t>Fields to be added manually:</w:t>
       </w:r>
     </w:p>
     <w:p>
@@ -823,7 +618,27 @@
         <w:rPr>
           <w:sz w:val="24"/>
         </w:rPr>
-        <w:t>In &amp; Out parameters.</w:t>
+        <w:t xml:space="preserve">ID, STATUS, TYPE -&gt; Not generic Requirement &amp; can be added trivially manually or even by </w:t>
+      </w:r>
+      <w:proofErr w:type="spellStart"/>
+      <w:r>
+        <w:rPr>
+          <w:sz w:val="24"/>
+        </w:rPr>
+        <w:t>vLOOKUP</w:t>
+      </w:r>
+      <w:proofErr w:type="spellEnd"/>
+      <w:r>
+        <w:rPr>
+          <w:sz w:val="24"/>
+        </w:rPr>
+        <w:t xml:space="preserve"> function</w:t>
+      </w:r>
+      <w:r>
+        <w:rPr>
+          <w:sz w:val="24"/>
+        </w:rPr>
+        <w:t xml:space="preserve"> in Excel.</w:t>
       </w:r>
     </w:p>
     <w:p>
@@ -846,25 +661,7 @@
         <w:rPr>
           <w:sz w:val="24"/>
         </w:rPr>
-        <w:t xml:space="preserve">The </w:t>
-      </w:r>
-      <w:r>
-        <w:rPr>
-          <w:sz w:val="24"/>
-        </w:rPr>
-        <w:t>MACROs</w:t>
-      </w:r>
-      <w:r>
-        <w:rPr>
-          <w:sz w:val="24"/>
-        </w:rPr>
-        <w:t xml:space="preserve"> </w:t>
-      </w:r>
-      <w:r>
-        <w:rPr>
-          <w:sz w:val="24"/>
-        </w:rPr>
-        <w:t>in Invoked Operations.</w:t>
+        <w:t>Description.</w:t>
       </w:r>
     </w:p>
     <w:p>
@@ -887,30 +684,13 @@
         <w:rPr>
           <w:sz w:val="24"/>
         </w:rPr>
-        <w:t>some outliers in Data Types.</w:t>
-      </w:r>
-    </w:p>
-    <w:p>
-      <w:pPr>
-        <w:pStyle w:val="ListParagraph"/>
-        <w:numPr>
-          <w:ilvl w:val="0"/>
-          <w:numId w:val="2"/>
-        </w:numPr>
-        <w:tabs>
-          <w:tab w:val="left" w:pos="236"/>
-        </w:tabs>
-        <w:spacing w:line="295" w:lineRule="auto"/>
-        <w:ind w:right="54"/>
-        <w:rPr>
-          <w:sz w:val="24"/>
-        </w:rPr>
-      </w:pPr>
-      <w:r>
-        <w:rPr>
-          <w:sz w:val="24"/>
-        </w:rPr>
-        <w:t>Fields to be added manually:</w:t>
+        <w:t>Reentrancy</w:t>
+      </w:r>
+      <w:r>
+        <w:rPr>
+          <w:sz w:val="24"/>
+        </w:rPr>
+        <w:t>.</w:t>
       </w:r>
     </w:p>
     <w:p>
@@ -933,13 +713,37 @@
         <w:rPr>
           <w:sz w:val="24"/>
         </w:rPr>
-        <w:t>ID, STATUS, TYPE -&gt; Not generic Requirement &amp; can be added trivially manually or even by vLOOKUP function</w:t>
-      </w:r>
-      <w:r>
-        <w:rPr>
-          <w:sz w:val="24"/>
-        </w:rPr>
-        <w:t xml:space="preserve"> in Excel.</w:t>
+        <w:t>Sync/Async.</w:t>
+      </w:r>
+      <w:r>
+        <w:rPr>
+          <w:sz w:val="24"/>
+        </w:rPr>
+        <w:br/>
+      </w:r>
+    </w:p>
+    <w:p>
+      <w:pPr>
+        <w:tabs>
+          <w:tab w:val="left" w:pos="236"/>
+        </w:tabs>
+        <w:spacing w:line="295" w:lineRule="auto"/>
+        <w:ind w:left="-90" w:right="54"/>
+        <w:rPr>
+          <w:sz w:val="24"/>
+        </w:rPr>
+      </w:pPr>
+      <w:r>
+        <w:rPr>
+          <w:sz w:val="24"/>
+        </w:rPr>
+        <w:t xml:space="preserve">- </w:t>
+      </w:r>
+      <w:r>
+        <w:rPr>
+          <w:sz w:val="24"/>
+        </w:rPr>
+        <w:t>Fields to only Review (just like second eye or peer review):</w:t>
       </w:r>
     </w:p>
     <w:p>
@@ -962,7 +766,42 @@
         <w:rPr>
           <w:sz w:val="24"/>
         </w:rPr>
-        <w:t>Description.</w:t>
+        <w:t>In &amp; Out parameters.</w:t>
+      </w:r>
+    </w:p>
+    <w:p>
+      <w:pPr>
+        <w:pStyle w:val="ListParagraph"/>
+        <w:numPr>
+          <w:ilvl w:val="1"/>
+          <w:numId w:val="2"/>
+        </w:numPr>
+        <w:tabs>
+          <w:tab w:val="left" w:pos="236"/>
+        </w:tabs>
+        <w:spacing w:line="295" w:lineRule="auto"/>
+        <w:ind w:right="54"/>
+        <w:rPr>
+          <w:sz w:val="24"/>
+        </w:rPr>
+      </w:pPr>
+      <w:r>
+        <w:rPr>
+          <w:sz w:val="24"/>
+        </w:rPr>
+        <w:t>S</w:t>
+      </w:r>
+      <w:r>
+        <w:rPr>
+          <w:sz w:val="24"/>
+        </w:rPr>
+        <w:t>ome outliers in Data Types.</w:t>
+      </w:r>
+      <w:r>
+        <w:rPr>
+          <w:sz w:val="24"/>
+        </w:rPr>
+        <w:t xml:space="preserve"> </w:t>
       </w:r>
     </w:p>
     <w:p>
@@ -1013,7 +852,13 @@
         <w:rPr>
           <w:spacing w:val="-2"/>
         </w:rPr>
-        <w:t xml:space="preserve">for </w:t>
+        <w:t>F</w:t>
+      </w:r>
+      <w:r>
+        <w:rPr>
+          <w:spacing w:val="-2"/>
+        </w:rPr>
+        <w:t xml:space="preserve">or </w:t>
       </w:r>
       <w:r>
         <w:rPr>
@@ -1212,22 +1057,8 @@
         <w:rPr>
           <w:spacing w:val="-2"/>
         </w:rPr>
-        <w:t xml:space="preserve"> </w:t>
-      </w:r>
-      <w:r>
-        <w:t xml:space="preserve">Or </w:t>
-      </w:r>
-      <w:r>
-        <w:t>Me</w:t>
-      </w:r>
-      <w:r>
-        <w:t xml:space="preserve"> at </w:t>
-      </w:r>
-      <w:hyperlink r:id="rId8">
-        <w:r>
-          <w:t>Abdallah Issa</w:t>
-        </w:r>
-      </w:hyperlink>
+        <w:t>.</w:t>
+      </w:r>
     </w:p>
     <w:sectPr>
       <w:type w:val="continuous"/>
@@ -2050,7 +1881,6 @@
   <w:style w:type="character" w:default="1" w:styleId="DefaultParagraphFont">
     <w:name w:val="Default Paragraph Font"/>
     <w:uiPriority w:val="1"/>
-    <w:semiHidden/>
     <w:unhideWhenUsed/>
   </w:style>
   <w:style w:type="table" w:default="1" w:styleId="TableNormal">

</xml_diff>